<commit_message>
update comments and readme
</commit_message>
<xml_diff>
--- a/conclude-interview/readme.docx
+++ b/conclude-interview/readme.docx
@@ -44,10 +44,7 @@
         </w:numPr>
       </w:pPr>
       <w:r>
-        <w:t>Add singly occurring record called</w:t>
-      </w:r>
-      <w:r>
-        <w:t xml:space="preserve"> </w:t>
+        <w:t xml:space="preserve">Add singly occurring record called </w:t>
       </w:r>
       <w:r>
         <w:t>METADATA_RECORD</w:t>
@@ -137,7 +134,16 @@
         <w:t>The conclude interview field cannot be added to the POPULATION_RECORD, because it is multiply occurring. Instead, a new singly occurring record called METADATA_RECORD is added to hold the conclude interview field</w:t>
       </w:r>
       <w:r>
-        <w:t>, section fields, and additional metadata</w:t>
+        <w:t>,</w:t>
+      </w:r>
+      <w:r>
+        <w:t xml:space="preserve"> section fields, and additional metadata</w:t>
+      </w:r>
+      <w:r>
+        <w:t>. The section fields can be added before</w:t>
+      </w:r>
+      <w:r>
+        <w:t xml:space="preserve"> designated sections and these fields can be reentered from the conclude interview field. See HH_POPULATION_SECTION which was added before the HOUSEHOLD_ROSTER.</w:t>
       </w:r>
     </w:p>
     <w:p>
@@ -152,7 +158,37 @@
         <w:t xml:space="preserve">The </w:t>
       </w:r>
       <w:r>
-        <w:t>METADATA_RECORD can also be used to associate already known information with the case or store data that doesn’t need to be asked to be collected. For example, the interviewer and supervisor code will need to be associated with the case. These codes will be based in from the menu. The interview start and end time can be collected with out asking them, so they’re assigned to their dictionary fields as the interviewer moves through the questionnaire without any input from them.</w:t>
+        <w:t xml:space="preserve">METADATA_RECORD can also be used to associate already known information with the case or store data that doesn’t need to be asked to be collected. For example, the interviewer and supervisor code will need to be associated with the case. These codes will be </w:t>
+      </w:r>
+      <w:r>
+        <w:t>passed</w:t>
+      </w:r>
+      <w:r>
+        <w:t xml:space="preserve"> in from the menu. The interview start and end time can be collected </w:t>
+      </w:r>
+      <w:r>
+        <w:t>without</w:t>
+      </w:r>
+      <w:r>
+        <w:t xml:space="preserve"> asking </w:t>
+      </w:r>
+      <w:r>
+        <w:t>the interviewer</w:t>
+      </w:r>
+      <w:r>
+        <w:t>, so the</w:t>
+      </w:r>
+      <w:r>
+        <w:t>ir values are</w:t>
+      </w:r>
+      <w:r>
+        <w:t xml:space="preserve"> assigned to the</w:t>
+      </w:r>
+      <w:r>
+        <w:t xml:space="preserve"> appropriate</w:t>
+      </w:r>
+      <w:r>
+        <w:t xml:space="preserve"> dictionary fields as the interviewer moves through the questionnaire without any input from them.</w:t>
       </w:r>
     </w:p>
     <w:p>
@@ -181,8 +217,13 @@
       <w:r>
         <w:t xml:space="preserve">See </w:t>
       </w:r>
-      <w:r>
-        <w:t xml:space="preserve">CSPro </w:t>
+      <w:proofErr w:type="spellStart"/>
+      <w:r>
+        <w:t>CSPro</w:t>
+      </w:r>
+      <w:proofErr w:type="spellEnd"/>
+      <w:r>
+        <w:t xml:space="preserve"> </w:t>
       </w:r>
       <w:r>
         <w:t>application</w:t>

</xml_diff>